<commit_message>
Update Synthetic Data Tests
</commit_message>
<xml_diff>
--- a/DiplomaAnalysis.IntegrationTests/TestFiles/1.docx
+++ b/DiplomaAnalysis.IntegrationTests/TestFiles/1.docx
@@ -88,21 +88,47 @@
       <w:r>
         <w:t xml:space="preserve">з інформацією </w:t>
       </w:r>
+      <w:r>
+        <w:t xml:space="preserve">про </w:t>
+      </w:r>
+      <w:proofErr w:type="spellStart"/>
+      <w:r>
+        <w:t>трекінг</w:t>
+      </w:r>
+      <w:proofErr w:type="spellEnd"/>
+      <w:r>
+        <w:t>.</w:t>
+      </w:r>
+    </w:p>
+    <w:p>
+      <w:pPr>
+        <w:rPr>
+          <w:lang w:val="en-US"/>
+        </w:rPr>
+      </w:pPr>
+      <w:r>
+        <w:t>Я можу посилатися на додаток А чи додаток 1, але не можу писати додатки (а ДОДАТКИ можу!)</w:t>
+      </w:r>
       <w:bookmarkStart w:id="0" w:name="_GoBack"/>
       <w:bookmarkEnd w:id="0"/>
       <w:r>
-        <w:t xml:space="preserve">про </w:t>
+        <w:t xml:space="preserve"> або додаток </w:t>
       </w:r>
       <w:proofErr w:type="spellStart"/>
       <w:r>
-        <w:t>трекінг</w:t>
+        <w:rPr>
+          <w:lang w:val="en-US"/>
+        </w:rPr>
+        <w:t>DiplomaAnalysis</w:t>
       </w:r>
       <w:proofErr w:type="spellEnd"/>
       <w:r>
+        <w:rPr>
+          <w:lang w:val="en-US"/>
+        </w:rPr>
         <w:t>.</w:t>
       </w:r>
     </w:p>
-    <w:p/>
     <w:sectPr>
       <w:pgSz w:w="11906" w:h="16838"/>
       <w:pgMar w:top="850" w:right="850" w:bottom="850" w:left="1417" w:header="708" w:footer="708" w:gutter="0"/>

</xml_diff>

<commit_message>
Add Integration Tests for Pronouns Service
</commit_message>
<xml_diff>
--- a/DiplomaAnalysis.IntegrationTests/TestFiles/1.docx
+++ b/DiplomaAnalysis.IntegrationTests/TestFiles/1.docx
@@ -107,12 +107,7 @@
         </w:rPr>
       </w:pPr>
       <w:r>
-        <w:t>Я можу посилатися на додаток А чи додаток 1, але не можу писати додатки (а ДОДАТКИ можу!)</w:t>
-      </w:r>
-      <w:bookmarkStart w:id="0" w:name="_GoBack"/>
-      <w:bookmarkEnd w:id="0"/>
-      <w:r>
-        <w:t xml:space="preserve"> або додаток </w:t>
+        <w:t xml:space="preserve">Я можу посилатися на додаток А чи додаток 1, але не можу писати додатки (а ДОДАТКИ можу!) або додаток </w:t>
       </w:r>
       <w:proofErr w:type="spellStart"/>
       <w:r>
@@ -128,6 +123,33 @@
         </w:rPr>
         <w:t>.</w:t>
       </w:r>
+    </w:p>
+    <w:p>
+      <w:r>
+        <w:rPr>
+          <w:lang w:val="ru-RU"/>
+        </w:rPr>
+        <w:t xml:space="preserve">Наш </w:t>
+      </w:r>
+      <w:proofErr w:type="spellStart"/>
+      <w:r>
+        <w:rPr>
+          <w:lang w:val="ru-RU"/>
+        </w:rPr>
+        <w:t>дипломчик</w:t>
+      </w:r>
+      <w:proofErr w:type="spellEnd"/>
+      <w:r>
+        <w:rPr>
+          <w:lang w:val="ru-RU"/>
+        </w:rPr>
+        <w:t xml:space="preserve"> </w:t>
+      </w:r>
+      <w:r>
+        <w:t>вирішує нашу проблему в тому, що я хочу отримати диплом, а так мені його не дадуть.</w:t>
+      </w:r>
+      <w:bookmarkStart w:id="0" w:name="_GoBack"/>
+      <w:bookmarkEnd w:id="0"/>
     </w:p>
     <w:sectPr>
       <w:pgSz w:w="11906" w:h="16838"/>

</xml_diff>

<commit_message>
Add Dash Inside Word Check
</commit_message>
<xml_diff>
--- a/DiplomaAnalysis.IntegrationTests/TestFiles/1.docx
+++ b/DiplomaAnalysis.IntegrationTests/TestFiles/1.docx
@@ -147,6 +147,11 @@
       </w:r>
       <w:r>
         <w:t>вирішує нашу проблему в тому, що я хочу отримати диплом, а так мені його не дадуть.</w:t>
+      </w:r>
+    </w:p>
+    <w:p>
+      <w:r>
+        <w:t>Я-правильно, але не–правильно.</w:t>
       </w:r>
       <w:bookmarkStart w:id="0" w:name="_GoBack"/>
       <w:bookmarkEnd w:id="0"/>

</xml_diff>

<commit_message>
Update Synthetic Test with New Runglish Terms
</commit_message>
<xml_diff>
--- a/DiplomaAnalysis.IntegrationTests/TestFiles/1.docx
+++ b/DiplomaAnalysis.IntegrationTests/TestFiles/1.docx
@@ -151,16 +151,61 @@
       <w:r>
         <w:t>, на мою думку,</w:t>
       </w:r>
+      <w:r>
+        <w:t xml:space="preserve"> мені його не дадуть.</w:t>
+      </w:r>
+    </w:p>
+    <w:p>
+      <w:r>
+        <w:t>Я-правильно, але не–правильно.</w:t>
+      </w:r>
+    </w:p>
+    <w:p>
+      <w:r>
+        <w:t xml:space="preserve">Ми </w:t>
+      </w:r>
+      <w:proofErr w:type="spellStart"/>
+      <w:r>
+        <w:t>деплоїли</w:t>
+      </w:r>
+      <w:proofErr w:type="spellEnd"/>
+      <w:r>
+        <w:t xml:space="preserve"> на </w:t>
+      </w:r>
+      <w:proofErr w:type="spellStart"/>
+      <w:r>
+        <w:t>продакшн</w:t>
+      </w:r>
+      <w:proofErr w:type="spellEnd"/>
+      <w:r>
+        <w:t xml:space="preserve"> через </w:t>
+      </w:r>
+      <w:proofErr w:type="spellStart"/>
+      <w:r>
+        <w:t>пайплайн</w:t>
+      </w:r>
+      <w:proofErr w:type="spellEnd"/>
+      <w:r>
+        <w:t xml:space="preserve"> із </w:t>
+      </w:r>
+      <w:proofErr w:type="spellStart"/>
+      <w:r>
+        <w:t>снепшоту</w:t>
+      </w:r>
+      <w:proofErr w:type="spellEnd"/>
+      <w:r>
+        <w:t xml:space="preserve"> </w:t>
+      </w:r>
+      <w:proofErr w:type="spellStart"/>
+      <w:r>
+        <w:t>ендпойнта</w:t>
+      </w:r>
+      <w:proofErr w:type="spellEnd"/>
+      <w:r>
+        <w:t>, відправивши сповіщення на імейл адміністратора.</w:t>
+      </w:r>
       <w:bookmarkStart w:id="0" w:name="_GoBack"/>
       <w:bookmarkEnd w:id="0"/>
-      <w:r>
-        <w:t xml:space="preserve"> мені його не дадуть.</w:t>
-      </w:r>
-    </w:p>
-    <w:p>
-      <w:r>
-        <w:t>Я-правильно, але не–правильно.</w:t>
-      </w:r>
     </w:p>
     <w:sectPr>
       <w:pgSz w:w="11906" w:h="16838"/>

</xml_diff>